<commit_message>
tweak the word doc
</commit_message>
<xml_diff>
--- a/compact-nuphone-embeddings.docx
+++ b/compact-nuphone-embeddings.docx
@@ -33,6 +33,7 @@
       </w:pPr>
       <w:r>
         <w:rPr>
+          <w:noProof/>
           <w:sz w:val="20"/>
           <w:szCs w:val="20"/>
         </w:rPr>
@@ -1998,55 +1999,7 @@
           <w:sz w:val="20"/>
           <w:szCs w:val="20"/>
         </w:rPr>
-        <w:t xml:space="preserve">represent </w:t>
-      </w:r>
-      <w:r>
-        <w:rPr>
-          <w:rFonts w:cstheme="minorHAnsi"/>
-          <w:sz w:val="20"/>
-          <w:szCs w:val="20"/>
-        </w:rPr>
-        <w:t>t͡ʃ</w:t>
-      </w:r>
-      <w:r>
-        <w:rPr>
-          <w:rFonts w:cstheme="minorHAnsi"/>
-          <w:sz w:val="20"/>
-          <w:szCs w:val="20"/>
-        </w:rPr>
-        <w:t xml:space="preserve"> as t|</w:t>
-      </w:r>
-      <w:r>
-        <w:rPr>
-          <w:rFonts w:cstheme="minorHAnsi"/>
-          <w:sz w:val="20"/>
-          <w:szCs w:val="20"/>
-        </w:rPr>
-        <w:t>ʃ</w:t>
-      </w:r>
-      <w:r>
-        <w:rPr>
-          <w:rFonts w:cstheme="minorHAnsi"/>
-          <w:sz w:val="20"/>
-          <w:szCs w:val="20"/>
-        </w:rPr>
-        <w:t xml:space="preserve"> and </w:t>
-      </w:r>
-      <w:r>
-        <w:rPr>
-          <w:rFonts w:cstheme="minorHAnsi"/>
-          <w:sz w:val="20"/>
-          <w:szCs w:val="20"/>
-        </w:rPr>
-        <w:t>d͡ʒ</w:t>
-      </w:r>
-      <w:r>
-        <w:rPr>
-          <w:rFonts w:cstheme="minorHAnsi"/>
-          <w:sz w:val="20"/>
-          <w:szCs w:val="20"/>
-        </w:rPr>
-        <w:t xml:space="preserve"> as d</w:t>
+        <w:t>represent t͡ʃ as t|ʃ and d͡ʒ as d</w:t>
       </w:r>
       <w:r>
         <w:rPr>
@@ -2062,15 +2015,7 @@
           <w:sz w:val="20"/>
           <w:szCs w:val="20"/>
         </w:rPr>
-        <w:t>ʒ</w:t>
-      </w:r>
-      <w:r>
-        <w:rPr>
-          <w:rFonts w:cstheme="minorHAnsi"/>
-          <w:sz w:val="20"/>
-          <w:szCs w:val="20"/>
-        </w:rPr>
-        <w:t>. Using uncertainty here aids is fuzziness for comparison purposes.</w:t>
+        <w:t>ʒ. Using uncertainty here aids is fuzziness for comparison purposes.</w:t>
       </w:r>
     </w:p>
     <w:p>
@@ -2139,6 +2084,7 @@
       </w:pPr>
       <w:r>
         <w:rPr>
+          <w:noProof/>
           <w:sz w:val="20"/>
           <w:szCs w:val="20"/>
         </w:rPr>
@@ -2522,23 +2468,7 @@
                 <w:sz w:val="20"/>
                 <w:szCs w:val="20"/>
               </w:rPr>
-              <w:t xml:space="preserve"> </w:t>
-            </w:r>
-            <w:r>
-              <w:rPr>
-                <w:rFonts w:ascii="Consolas" w:hAnsi="Consolas"/>
-                <w:sz w:val="20"/>
-                <w:szCs w:val="20"/>
-              </w:rPr>
-              <w:t>-</w:t>
-            </w:r>
-            <w:r>
-              <w:rPr>
-                <w:rFonts w:ascii="Consolas" w:hAnsi="Consolas"/>
-                <w:sz w:val="20"/>
-                <w:szCs w:val="20"/>
-              </w:rPr>
-              <w:t>2</w:t>
+              <w:t xml:space="preserve"> -2</w:t>
             </w:r>
           </w:p>
         </w:tc>
@@ -2596,15 +2526,7 @@
                 <w:sz w:val="20"/>
                 <w:szCs w:val="20"/>
               </w:rPr>
-              <w:t>(0x4 is the negative bit</w:t>
-            </w:r>
-            <w:r>
-              <w:rPr>
-                <w:rFonts w:ascii="Consolas" w:hAnsi="Consolas"/>
-                <w:sz w:val="20"/>
-                <w:szCs w:val="20"/>
-              </w:rPr>
-              <w:t>)</w:t>
+              <w:t>(0x4 is the negative bit)</w:t>
             </w:r>
           </w:p>
         </w:tc>
@@ -2719,23 +2641,7 @@
                 <w:sz w:val="20"/>
                 <w:szCs w:val="20"/>
               </w:rPr>
-              <w:t xml:space="preserve"> </w:t>
-            </w:r>
-            <w:r>
-              <w:rPr>
-                <w:rFonts w:ascii="Consolas" w:hAnsi="Consolas"/>
-                <w:sz w:val="20"/>
-                <w:szCs w:val="20"/>
-              </w:rPr>
-              <w:t>-</w:t>
-            </w:r>
-            <w:r>
-              <w:rPr>
-                <w:rFonts w:ascii="Consolas" w:hAnsi="Consolas"/>
-                <w:sz w:val="20"/>
-                <w:szCs w:val="20"/>
-              </w:rPr>
-              <w:t>1</w:t>
+              <w:t xml:space="preserve"> -1</w:t>
             </w:r>
           </w:p>
         </w:tc>
@@ -2908,15 +2814,7 @@
                 <w:sz w:val="20"/>
                 <w:szCs w:val="20"/>
               </w:rPr>
-              <w:t xml:space="preserve"> </w:t>
-            </w:r>
-            <w:r>
-              <w:rPr>
-                <w:rFonts w:ascii="Consolas" w:hAnsi="Consolas"/>
-                <w:sz w:val="20"/>
-                <w:szCs w:val="20"/>
-              </w:rPr>
-              <w:t xml:space="preserve"> </w:t>
+              <w:t xml:space="preserve">  </w:t>
             </w:r>
             <w:r>
               <w:rPr>
@@ -3159,15 +3057,7 @@
                 <w:sz w:val="20"/>
                 <w:szCs w:val="20"/>
               </w:rPr>
-              <w:t xml:space="preserve">  </w:t>
-            </w:r>
-            <w:r>
-              <w:rPr>
-                <w:rFonts w:ascii="Consolas" w:hAnsi="Consolas"/>
-                <w:sz w:val="20"/>
-                <w:szCs w:val="20"/>
-              </w:rPr>
-              <w:t>1</w:t>
+              <w:t xml:space="preserve">  1</w:t>
             </w:r>
           </w:p>
         </w:tc>
@@ -3430,15 +3320,7 @@
                 <w:sz w:val="20"/>
                 <w:szCs w:val="20"/>
               </w:rPr>
-              <w:t xml:space="preserve">  </w:t>
-            </w:r>
-            <w:r>
-              <w:rPr>
-                <w:rFonts w:ascii="Consolas" w:hAnsi="Consolas"/>
-                <w:sz w:val="20"/>
-                <w:szCs w:val="20"/>
-              </w:rPr>
-              <w:t>2</w:t>
+              <w:t xml:space="preserve">  2</w:t>
             </w:r>
           </w:p>
         </w:tc>
@@ -3913,23 +3795,7 @@
                 <w:sz w:val="20"/>
                 <w:szCs w:val="20"/>
               </w:rPr>
-              <w:t>(0x</w:t>
-            </w:r>
-            <w:r>
-              <w:rPr>
-                <w:rFonts w:ascii="Consolas" w:hAnsi="Consolas"/>
-                <w:sz w:val="20"/>
-                <w:szCs w:val="20"/>
-              </w:rPr>
-              <w:t>2</w:t>
-            </w:r>
-            <w:r>
-              <w:rPr>
-                <w:rFonts w:ascii="Consolas" w:hAnsi="Consolas"/>
-                <w:sz w:val="20"/>
-                <w:szCs w:val="20"/>
-              </w:rPr>
-              <w:t xml:space="preserve"> is the negative bit)</w:t>
+              <w:t>(0x2 is the negative bit)</w:t>
             </w:r>
           </w:p>
         </w:tc>
@@ -4818,23 +4684,7 @@
           <w:sz w:val="20"/>
           <w:szCs w:val="20"/>
         </w:rPr>
-        <w:t xml:space="preserve">  [-</w:t>
-      </w:r>
-      <w:r>
-        <w:rPr>
-          <w:rFonts w:cstheme="minorHAnsi"/>
-          <w:sz w:val="20"/>
-          <w:szCs w:val="20"/>
-        </w:rPr>
-        <w:t>4</w:t>
-      </w:r>
-      <w:r>
-        <w:rPr>
-          <w:rFonts w:cstheme="minorHAnsi"/>
-          <w:sz w:val="20"/>
-          <w:szCs w:val="20"/>
-        </w:rPr>
-        <w:t>%]</w:t>
+        <w:t xml:space="preserve">  [-4%]</w:t>
       </w:r>
     </w:p>
     <w:p>
@@ -4907,23 +4757,7 @@
           <w:sz w:val="20"/>
           <w:szCs w:val="20"/>
         </w:rPr>
-        <w:t xml:space="preserve">  [-</w:t>
-      </w:r>
-      <w:r>
-        <w:rPr>
-          <w:rFonts w:cstheme="minorHAnsi"/>
-          <w:sz w:val="20"/>
-          <w:szCs w:val="20"/>
-        </w:rPr>
-        <w:t>8</w:t>
-      </w:r>
-      <w:r>
-        <w:rPr>
-          <w:rFonts w:cstheme="minorHAnsi"/>
-          <w:sz w:val="20"/>
-          <w:szCs w:val="20"/>
-        </w:rPr>
-        <w:t>%]</w:t>
+        <w:t xml:space="preserve">  [-8%]</w:t>
       </w:r>
     </w:p>
     <w:p>
@@ -4996,23 +4830,7 @@
           <w:sz w:val="20"/>
           <w:szCs w:val="20"/>
         </w:rPr>
-        <w:t xml:space="preserve">  [-</w:t>
-      </w:r>
-      <w:r>
-        <w:rPr>
-          <w:rFonts w:cstheme="minorHAnsi"/>
-          <w:sz w:val="20"/>
-          <w:szCs w:val="20"/>
-        </w:rPr>
-        <w:t>16</w:t>
-      </w:r>
-      <w:r>
-        <w:rPr>
-          <w:rFonts w:cstheme="minorHAnsi"/>
-          <w:sz w:val="20"/>
-          <w:szCs w:val="20"/>
-        </w:rPr>
-        <w:t>%]</w:t>
+        <w:t xml:space="preserve">  [-16%]</w:t>
       </w:r>
     </w:p>
     <w:p>
@@ -5101,23 +4919,7 @@
           <w:sz w:val="20"/>
           <w:szCs w:val="20"/>
         </w:rPr>
-        <w:t xml:space="preserve">  [-</w:t>
-      </w:r>
-      <w:r>
-        <w:rPr>
-          <w:rFonts w:cstheme="minorHAnsi"/>
-          <w:sz w:val="20"/>
-          <w:szCs w:val="20"/>
-        </w:rPr>
-        <w:t>3</w:t>
-      </w:r>
-      <w:r>
-        <w:rPr>
-          <w:rFonts w:cstheme="minorHAnsi"/>
-          <w:sz w:val="20"/>
-          <w:szCs w:val="20"/>
-        </w:rPr>
-        <w:t>2%]</w:t>
+        <w:t xml:space="preserve">  [-32%]</w:t>
       </w:r>
     </w:p>
     <w:p>
@@ -6268,15 +6070,7 @@
           <w:sz w:val="20"/>
           <w:szCs w:val="20"/>
         </w:rPr>
-        <w:t xml:space="preserve"> Similarity:</w:t>
-      </w:r>
-      <w:r>
-        <w:rPr>
-          <w:rFonts w:cstheme="minorHAnsi"/>
-          <w:sz w:val="20"/>
-          <w:szCs w:val="20"/>
-        </w:rPr>
-        <w:t xml:space="preserve"> </w:t>
+        <w:t xml:space="preserve"> Similarity: </w:t>
       </w:r>
       <w:r>
         <w:rPr>
@@ -6308,14 +6102,7 @@
           <w:sz w:val="20"/>
           <w:szCs w:val="20"/>
         </w:rPr>
-        <w:t>Voicing penalty = -1%</w:t>
-      </w:r>
-      <w:r>
-        <w:rPr>
-          <w:sz w:val="20"/>
-          <w:szCs w:val="20"/>
-        </w:rPr>
-        <w:t xml:space="preserve"> </w:t>
+        <w:t xml:space="preserve">Voicing penalty = -1% </w:t>
       </w:r>
       <w:r>
         <w:rPr>
@@ -6331,23 +6118,7 @@
           <w:sz w:val="20"/>
           <w:szCs w:val="20"/>
         </w:rPr>
-        <w:t xml:space="preserve"> Similarity: 3</w:t>
-      </w:r>
-      <w:r>
-        <w:rPr>
-          <w:rFonts w:cstheme="minorHAnsi"/>
-          <w:sz w:val="20"/>
-          <w:szCs w:val="20"/>
-        </w:rPr>
-        <w:t>7</w:t>
-      </w:r>
-      <w:r>
-        <w:rPr>
-          <w:rFonts w:cstheme="minorHAnsi"/>
-          <w:sz w:val="20"/>
-          <w:szCs w:val="20"/>
-        </w:rPr>
-        <w:t>%</w:t>
+        <w:t xml:space="preserve"> Similarity: 37%</w:t>
       </w:r>
     </w:p>
     <w:p>
@@ -6475,23 +6246,31 @@
           <w:sz w:val="20"/>
           <w:szCs w:val="20"/>
         </w:rPr>
-        <w:t xml:space="preserve"> Similarity:  9</w:t>
-      </w:r>
-      <w:r>
-        <w:rPr>
-          <w:rFonts w:cstheme="minorHAnsi"/>
-          <w:sz w:val="20"/>
-          <w:szCs w:val="20"/>
-        </w:rPr>
-        <w:t>9</w:t>
-      </w:r>
-      <w:r>
-        <w:rPr>
-          <w:rFonts w:cstheme="minorHAnsi"/>
-          <w:sz w:val="20"/>
-          <w:szCs w:val="20"/>
-        </w:rPr>
-        <w:t>%</w:t>
+        <w:t xml:space="preserve"> Similarity:  99%</w:t>
+      </w:r>
+      <w:r>
+        <w:rPr>
+          <w:rFonts w:cstheme="minorHAnsi"/>
+          <w:sz w:val="20"/>
+          <w:szCs w:val="20"/>
+        </w:rPr>
+        <w:t xml:space="preserve">  [-</w:t>
+      </w:r>
+      <w:r>
+        <w:rPr>
+          <w:rFonts w:cstheme="minorHAnsi"/>
+          <w:sz w:val="20"/>
+          <w:szCs w:val="20"/>
+        </w:rPr>
+        <w:t>1</w:t>
+      </w:r>
+      <w:r>
+        <w:rPr>
+          <w:rFonts w:cstheme="minorHAnsi"/>
+          <w:sz w:val="20"/>
+          <w:szCs w:val="20"/>
+        </w:rPr>
+        <w:t>%]</w:t>
       </w:r>
     </w:p>
     <w:p>
@@ -6524,23 +6303,15 @@
           <w:sz w:val="20"/>
           <w:szCs w:val="20"/>
         </w:rPr>
-        <w:t xml:space="preserve"> Similarity:  9</w:t>
-      </w:r>
-      <w:r>
-        <w:rPr>
-          <w:rFonts w:cstheme="minorHAnsi"/>
-          <w:sz w:val="20"/>
-          <w:szCs w:val="20"/>
-        </w:rPr>
-        <w:t>7</w:t>
-      </w:r>
-      <w:r>
-        <w:rPr>
-          <w:rFonts w:cstheme="minorHAnsi"/>
-          <w:sz w:val="20"/>
-          <w:szCs w:val="20"/>
-        </w:rPr>
-        <w:t>%</w:t>
+        <w:t xml:space="preserve"> Similarity:  97%</w:t>
+      </w:r>
+      <w:r>
+        <w:rPr>
+          <w:rFonts w:cstheme="minorHAnsi"/>
+          <w:sz w:val="20"/>
+          <w:szCs w:val="20"/>
+        </w:rPr>
+        <w:t xml:space="preserve">  [-2%]</w:t>
       </w:r>
     </w:p>
     <w:p>
@@ -6573,23 +6344,31 @@
           <w:sz w:val="20"/>
           <w:szCs w:val="20"/>
         </w:rPr>
-        <w:t xml:space="preserve"> Similarity:  </w:t>
-      </w:r>
-      <w:r>
-        <w:rPr>
-          <w:rFonts w:cstheme="minorHAnsi"/>
-          <w:sz w:val="20"/>
-          <w:szCs w:val="20"/>
-        </w:rPr>
-        <w:t>93</w:t>
-      </w:r>
-      <w:r>
-        <w:rPr>
-          <w:rFonts w:cstheme="minorHAnsi"/>
-          <w:sz w:val="20"/>
-          <w:szCs w:val="20"/>
-        </w:rPr>
-        <w:t>%</w:t>
+        <w:t xml:space="preserve"> Similarity:  93%</w:t>
+      </w:r>
+      <w:r>
+        <w:rPr>
+          <w:rFonts w:cstheme="minorHAnsi"/>
+          <w:sz w:val="20"/>
+          <w:szCs w:val="20"/>
+        </w:rPr>
+        <w:t xml:space="preserve">  [-</w:t>
+      </w:r>
+      <w:r>
+        <w:rPr>
+          <w:rFonts w:cstheme="minorHAnsi"/>
+          <w:sz w:val="20"/>
+          <w:szCs w:val="20"/>
+        </w:rPr>
+        <w:t>4</w:t>
+      </w:r>
+      <w:r>
+        <w:rPr>
+          <w:rFonts w:cstheme="minorHAnsi"/>
+          <w:sz w:val="20"/>
+          <w:szCs w:val="20"/>
+        </w:rPr>
+        <w:t>%]</w:t>
       </w:r>
     </w:p>
     <w:p>
@@ -6606,23 +6385,7 @@
           <w:sz w:val="20"/>
           <w:szCs w:val="20"/>
         </w:rPr>
-        <w:t xml:space="preserve">Distance </w:t>
-      </w:r>
-      <w:r>
-        <w:rPr>
-          <w:rFonts w:cstheme="minorHAnsi"/>
-          <w:sz w:val="20"/>
-          <w:szCs w:val="20"/>
-        </w:rPr>
-        <w:t>&gt;</w:t>
-      </w:r>
-      <w:r>
-        <w:rPr>
-          <w:rFonts w:cstheme="minorHAnsi"/>
-          <w:sz w:val="20"/>
-          <w:szCs w:val="20"/>
-        </w:rPr>
-        <w:t xml:space="preserve">= 4 </w:t>
+        <w:t xml:space="preserve">Distance &gt;= 4 </w:t>
       </w:r>
       <w:r>
         <w:rPr>
@@ -6638,23 +6401,31 @@
           <w:sz w:val="20"/>
           <w:szCs w:val="20"/>
         </w:rPr>
-        <w:t xml:space="preserve"> Similarity:  </w:t>
-      </w:r>
-      <w:r>
-        <w:rPr>
-          <w:rFonts w:cstheme="minorHAnsi"/>
-          <w:sz w:val="20"/>
-          <w:szCs w:val="20"/>
-        </w:rPr>
-        <w:t>85</w:t>
-      </w:r>
-      <w:r>
-        <w:rPr>
-          <w:rFonts w:cstheme="minorHAnsi"/>
-          <w:sz w:val="20"/>
-          <w:szCs w:val="20"/>
-        </w:rPr>
-        <w:t>%</w:t>
+        <w:t xml:space="preserve"> Similarity:  85%</w:t>
+      </w:r>
+      <w:r>
+        <w:rPr>
+          <w:rFonts w:cstheme="minorHAnsi"/>
+          <w:sz w:val="20"/>
+          <w:szCs w:val="20"/>
+        </w:rPr>
+        <w:t xml:space="preserve">  [-</w:t>
+      </w:r>
+      <w:r>
+        <w:rPr>
+          <w:rFonts w:cstheme="minorHAnsi"/>
+          <w:sz w:val="20"/>
+          <w:szCs w:val="20"/>
+        </w:rPr>
+        <w:t>8</w:t>
+      </w:r>
+      <w:r>
+        <w:rPr>
+          <w:rFonts w:cstheme="minorHAnsi"/>
+          <w:sz w:val="20"/>
+          <w:szCs w:val="20"/>
+        </w:rPr>
+        <w:t>%]</w:t>
       </w:r>
     </w:p>
     <w:p>
@@ -7290,14 +7061,7 @@
           <w:sz w:val="20"/>
           <w:szCs w:val="20"/>
         </w:rPr>
-        <w:t>Middle-ness</w:t>
-      </w:r>
-      <w:r>
-        <w:rPr>
-          <w:sz w:val="20"/>
-          <w:szCs w:val="20"/>
-        </w:rPr>
-        <w:t xml:space="preserve"> delta = 1</w:t>
+        <w:t>Middle-ness delta = 1</w:t>
       </w:r>
     </w:p>
     <w:p>
@@ -7312,7 +7076,14 @@
           <w:sz w:val="20"/>
           <w:szCs w:val="20"/>
         </w:rPr>
-        <w:t>Central-ness</w:t>
+        <w:t>Central</w:t>
+      </w:r>
+      <w:r>
+        <w:rPr>
+          <w:sz w:val="20"/>
+          <w:szCs w:val="20"/>
+        </w:rPr>
+        <w:t>ity</w:t>
       </w:r>
       <w:r>
         <w:rPr>

</xml_diff>

<commit_message>
Added source for H&T and NUPhone
</commit_message>
<xml_diff>
--- a/compact-nuphone-embeddings.docx
+++ b/compact-nuphone-embeddings.docx
@@ -1008,7 +1008,7 @@
                 <w:sz w:val="20"/>
                 <w:szCs w:val="20"/>
               </w:rPr>
-              <w:t>0</w:t>
+              <w:t>4</w:t>
             </w:r>
           </w:p>
         </w:tc>
@@ -1838,7 +1838,7 @@
                 <w:sz w:val="20"/>
                 <w:szCs w:val="20"/>
               </w:rPr>
-              <w:t>0</w:t>
+              <w:t>4</w:t>
             </w:r>
           </w:p>
         </w:tc>
@@ -2033,6 +2033,23 @@
           <w:szCs w:val="20"/>
         </w:rPr>
         <w:t xml:space="preserve">Also note that while two phonemes can exist in a single cell, we treat it as a single numeric. This is because we track voicing with its own distinct bit. </w:t>
+      </w:r>
+    </w:p>
+    <w:p>
+      <w:pPr>
+        <w:rPr>
+          <w:rFonts w:cstheme="minorHAnsi"/>
+          <w:sz w:val="20"/>
+          <w:szCs w:val="20"/>
+        </w:rPr>
+      </w:pPr>
+      <w:r>
+        <w:rPr>
+          <w:rFonts w:cstheme="minorHAnsi"/>
+          <w:sz w:val="20"/>
+          <w:szCs w:val="20"/>
+        </w:rPr>
+        <w:t>Effectively, we always represent 0 in our 3-bit integers as -0. This tells us that zero is explicitly set (The 3-bit sequence will never actually contain zero. Zero is always represented by 4 (or -0).</w:t>
       </w:r>
     </w:p>
     <w:p>
@@ -2468,7 +2485,23 @@
                 <w:sz w:val="20"/>
                 <w:szCs w:val="20"/>
               </w:rPr>
-              <w:t xml:space="preserve"> -2</w:t>
+              <w:t xml:space="preserve"> </w:t>
+            </w:r>
+            <w:r>
+              <w:rPr>
+                <w:rFonts w:ascii="Consolas" w:hAnsi="Consolas"/>
+                <w:sz w:val="20"/>
+                <w:szCs w:val="20"/>
+              </w:rPr>
+              <w:t xml:space="preserve"> </w:t>
+            </w:r>
+            <w:r>
+              <w:rPr>
+                <w:rFonts w:ascii="Consolas" w:hAnsi="Consolas"/>
+                <w:sz w:val="20"/>
+                <w:szCs w:val="20"/>
+              </w:rPr>
+              <w:t>2</w:t>
             </w:r>
           </w:p>
         </w:tc>
@@ -2496,7 +2529,7 @@
                 <w:sz w:val="20"/>
                 <w:szCs w:val="20"/>
               </w:rPr>
-              <w:t>6</w:t>
+              <w:t>2</w:t>
             </w:r>
           </w:p>
         </w:tc>
@@ -2520,14 +2553,6 @@
                 <w:szCs w:val="20"/>
               </w:rPr>
             </w:pPr>
-            <w:r>
-              <w:rPr>
-                <w:rFonts w:ascii="Consolas" w:hAnsi="Consolas"/>
-                <w:sz w:val="20"/>
-                <w:szCs w:val="20"/>
-              </w:rPr>
-              <w:t>(0x4 is the negative bit)</w:t>
-            </w:r>
           </w:p>
         </w:tc>
       </w:tr>
@@ -2641,7 +2666,23 @@
                 <w:sz w:val="20"/>
                 <w:szCs w:val="20"/>
               </w:rPr>
-              <w:t xml:space="preserve"> -1</w:t>
+              <w:t xml:space="preserve"> </w:t>
+            </w:r>
+            <w:r>
+              <w:rPr>
+                <w:rFonts w:ascii="Consolas" w:hAnsi="Consolas"/>
+                <w:sz w:val="20"/>
+                <w:szCs w:val="20"/>
+              </w:rPr>
+              <w:t xml:space="preserve"> </w:t>
+            </w:r>
+            <w:r>
+              <w:rPr>
+                <w:rFonts w:ascii="Consolas" w:hAnsi="Consolas"/>
+                <w:sz w:val="20"/>
+                <w:szCs w:val="20"/>
+              </w:rPr>
+              <w:t>1</w:t>
             </w:r>
           </w:p>
         </w:tc>
@@ -2669,7 +2710,7 @@
                 <w:sz w:val="20"/>
                 <w:szCs w:val="20"/>
               </w:rPr>
-              <w:t>5</w:t>
+              <w:t>1</w:t>
             </w:r>
           </w:p>
         </w:tc>
@@ -2693,14 +2734,6 @@
                 <w:szCs w:val="20"/>
               </w:rPr>
             </w:pPr>
-            <w:r>
-              <w:rPr>
-                <w:rFonts w:ascii="Consolas" w:hAnsi="Consolas"/>
-                <w:sz w:val="20"/>
-                <w:szCs w:val="20"/>
-              </w:rPr>
-              <w:t>(0x4 is the negative bit)</w:t>
-            </w:r>
           </w:p>
         </w:tc>
       </w:tr>
@@ -2850,7 +2883,7 @@
                 <w:sz w:val="20"/>
                 <w:szCs w:val="20"/>
               </w:rPr>
-              <w:t>0</w:t>
+              <w:t>4</w:t>
             </w:r>
           </w:p>
         </w:tc>
@@ -3057,7 +3090,7 @@
                 <w:sz w:val="20"/>
                 <w:szCs w:val="20"/>
               </w:rPr>
-              <w:t xml:space="preserve">  1</w:t>
+              <w:t xml:space="preserve"> -1</w:t>
             </w:r>
           </w:p>
         </w:tc>
@@ -3085,13 +3118,14 @@
                 <w:sz w:val="20"/>
                 <w:szCs w:val="20"/>
               </w:rPr>
-              <w:t>1</w:t>
-            </w:r>
-          </w:p>
-        </w:tc>
-        <w:tc>
-          <w:tcPr>
-            <w:tcW w:w="1096" w:type="dxa"/>
+              <w:t>5</w:t>
+            </w:r>
+          </w:p>
+        </w:tc>
+        <w:tc>
+          <w:tcPr>
+            <w:tcW w:w="3091" w:type="dxa"/>
+            <w:gridSpan w:val="4"/>
             <w:tcBorders>
               <w:top w:val="nil"/>
               <w:left w:val="nil"/>
@@ -3101,76 +3135,23 @@
           </w:tcPr>
           <w:p>
             <w:pPr>
-              <w:jc w:val="right"/>
-              <w:rPr>
-                <w:rFonts w:ascii="Consolas" w:hAnsi="Consolas"/>
-                <w:sz w:val="20"/>
-                <w:szCs w:val="20"/>
-              </w:rPr>
-            </w:pPr>
-          </w:p>
-        </w:tc>
-        <w:tc>
-          <w:tcPr>
-            <w:tcW w:w="665" w:type="dxa"/>
-            <w:tcBorders>
-              <w:top w:val="nil"/>
-              <w:left w:val="nil"/>
-              <w:bottom w:val="nil"/>
-              <w:right w:val="nil"/>
-            </w:tcBorders>
-          </w:tcPr>
-          <w:p>
-            <w:pPr>
-              <w:jc w:val="right"/>
-              <w:rPr>
-                <w:rFonts w:ascii="Consolas" w:hAnsi="Consolas"/>
-                <w:sz w:val="20"/>
-                <w:szCs w:val="20"/>
-              </w:rPr>
-            </w:pPr>
-          </w:p>
-        </w:tc>
-        <w:tc>
-          <w:tcPr>
-            <w:tcW w:w="665" w:type="dxa"/>
-            <w:tcBorders>
-              <w:top w:val="nil"/>
-              <w:left w:val="nil"/>
-              <w:bottom w:val="nil"/>
-              <w:right w:val="nil"/>
-            </w:tcBorders>
-          </w:tcPr>
-          <w:p>
-            <w:pPr>
-              <w:jc w:val="right"/>
-              <w:rPr>
-                <w:rFonts w:ascii="Consolas" w:hAnsi="Consolas"/>
-                <w:sz w:val="20"/>
-                <w:szCs w:val="20"/>
-              </w:rPr>
-            </w:pPr>
-          </w:p>
-        </w:tc>
-        <w:tc>
-          <w:tcPr>
-            <w:tcW w:w="665" w:type="dxa"/>
-            <w:tcBorders>
-              <w:top w:val="nil"/>
-              <w:left w:val="nil"/>
-              <w:bottom w:val="nil"/>
-              <w:right w:val="nil"/>
-            </w:tcBorders>
-          </w:tcPr>
-          <w:p>
-            <w:pPr>
-              <w:jc w:val="right"/>
-              <w:rPr>
-                <w:rFonts w:ascii="Consolas" w:hAnsi="Consolas"/>
-                <w:sz w:val="20"/>
-                <w:szCs w:val="20"/>
-              </w:rPr>
-            </w:pPr>
+              <w:tabs>
+                <w:tab w:val="left" w:pos="250"/>
+              </w:tabs>
+              <w:rPr>
+                <w:rFonts w:ascii="Consolas" w:hAnsi="Consolas"/>
+                <w:sz w:val="20"/>
+                <w:szCs w:val="20"/>
+              </w:rPr>
+            </w:pPr>
+            <w:r>
+              <w:rPr>
+                <w:rFonts w:ascii="Consolas" w:hAnsi="Consolas"/>
+                <w:sz w:val="20"/>
+                <w:szCs w:val="20"/>
+              </w:rPr>
+              <w:t>(0x4 is the negative bit)</w:t>
+            </w:r>
           </w:p>
         </w:tc>
       </w:tr>
@@ -3320,7 +3301,7 @@
                 <w:sz w:val="20"/>
                 <w:szCs w:val="20"/>
               </w:rPr>
-              <w:t xml:space="preserve">  2</w:t>
+              <w:t xml:space="preserve"> -2</w:t>
             </w:r>
           </w:p>
         </w:tc>
@@ -3348,13 +3329,14 @@
                 <w:sz w:val="20"/>
                 <w:szCs w:val="20"/>
               </w:rPr>
-              <w:t>2</w:t>
-            </w:r>
-          </w:p>
-        </w:tc>
-        <w:tc>
-          <w:tcPr>
-            <w:tcW w:w="1096" w:type="dxa"/>
+              <w:t>6</w:t>
+            </w:r>
+          </w:p>
+        </w:tc>
+        <w:tc>
+          <w:tcPr>
+            <w:tcW w:w="3091" w:type="dxa"/>
+            <w:gridSpan w:val="4"/>
             <w:tcBorders>
               <w:top w:val="nil"/>
               <w:left w:val="nil"/>
@@ -3364,13 +3346,129 @@
           </w:tcPr>
           <w:p>
             <w:pPr>
-              <w:jc w:val="right"/>
-              <w:rPr>
-                <w:rFonts w:ascii="Consolas" w:hAnsi="Consolas"/>
-                <w:sz w:val="20"/>
-                <w:szCs w:val="20"/>
-              </w:rPr>
-            </w:pPr>
+              <w:rPr>
+                <w:rFonts w:ascii="Consolas" w:hAnsi="Consolas"/>
+                <w:sz w:val="20"/>
+                <w:szCs w:val="20"/>
+              </w:rPr>
+            </w:pPr>
+            <w:r>
+              <w:rPr>
+                <w:rFonts w:ascii="Consolas" w:hAnsi="Consolas"/>
+                <w:sz w:val="20"/>
+                <w:szCs w:val="20"/>
+              </w:rPr>
+              <w:t>(0x4 is the negative bit)</w:t>
+            </w:r>
+          </w:p>
+        </w:tc>
+      </w:tr>
+      <w:tr>
+        <w:tc>
+          <w:tcPr>
+            <w:tcW w:w="935" w:type="dxa"/>
+            <w:tcBorders>
+              <w:left w:val="nil"/>
+              <w:bottom w:val="nil"/>
+              <w:right w:val="nil"/>
+            </w:tcBorders>
+          </w:tcPr>
+          <w:p>
+            <w:pPr>
+              <w:rPr>
+                <w:sz w:val="20"/>
+                <w:szCs w:val="20"/>
+              </w:rPr>
+            </w:pPr>
+          </w:p>
+        </w:tc>
+        <w:tc>
+          <w:tcPr>
+            <w:tcW w:w="935" w:type="dxa"/>
+            <w:tcBorders>
+              <w:left w:val="nil"/>
+              <w:right w:val="nil"/>
+            </w:tcBorders>
+          </w:tcPr>
+          <w:p>
+            <w:pPr>
+              <w:jc w:val="center"/>
+              <w:rPr>
+                <w:rFonts w:ascii="Consolas" w:hAnsi="Consolas" w:cstheme="minorHAnsi"/>
+                <w:sz w:val="20"/>
+                <w:szCs w:val="20"/>
+              </w:rPr>
+            </w:pPr>
+            <w:r>
+              <w:rPr>
+                <w:rFonts w:ascii="Consolas" w:hAnsi="Consolas" w:cstheme="minorHAnsi"/>
+                <w:sz w:val="20"/>
+                <w:szCs w:val="20"/>
+              </w:rPr>
+              <w:t>-</w:t>
+            </w:r>
+            <w:r>
+              <w:rPr>
+                <w:rFonts w:ascii="Consolas" w:hAnsi="Consolas" w:cstheme="minorHAnsi"/>
+                <w:sz w:val="20"/>
+                <w:szCs w:val="20"/>
+              </w:rPr>
+              <w:t>1</w:t>
+            </w:r>
+          </w:p>
+        </w:tc>
+        <w:tc>
+          <w:tcPr>
+            <w:tcW w:w="935" w:type="dxa"/>
+            <w:tcBorders>
+              <w:left w:val="nil"/>
+              <w:right w:val="nil"/>
+            </w:tcBorders>
+          </w:tcPr>
+          <w:p>
+            <w:pPr>
+              <w:jc w:val="center"/>
+              <w:rPr>
+                <w:rFonts w:cstheme="minorHAnsi"/>
+                <w:sz w:val="20"/>
+                <w:szCs w:val="20"/>
+              </w:rPr>
+            </w:pPr>
+            <w:r>
+              <w:rPr>
+                <w:rFonts w:cstheme="minorHAnsi"/>
+                <w:sz w:val="20"/>
+                <w:szCs w:val="20"/>
+              </w:rPr>
+              <w:t>0</w:t>
+            </w:r>
+          </w:p>
+        </w:tc>
+        <w:tc>
+          <w:tcPr>
+            <w:tcW w:w="935" w:type="dxa"/>
+            <w:tcBorders>
+              <w:left w:val="nil"/>
+              <w:right w:val="nil"/>
+            </w:tcBorders>
+          </w:tcPr>
+          <w:p>
+            <w:pPr>
+              <w:jc w:val="center"/>
+              <w:rPr>
+                <w:rFonts w:ascii="Consolas" w:hAnsi="Consolas" w:cstheme="minorHAnsi"/>
+                <w:sz w:val="20"/>
+                <w:szCs w:val="20"/>
+              </w:rPr>
+            </w:pPr>
+            <w:r>
+              <w:rPr>
+                <w:rFonts w:ascii="Consolas" w:hAnsi="Consolas" w:cstheme="minorHAnsi"/>
+                <w:sz w:val="20"/>
+                <w:szCs w:val="20"/>
+              </w:rPr>
+              <w:t>1</w:t>
+            </w:r>
           </w:p>
         </w:tc>
         <w:tc>
@@ -3385,7 +3483,7 @@
           </w:tcPr>
           <w:p>
             <w:pPr>
-              <w:jc w:val="right"/>
+              <w:jc w:val="center"/>
               <w:rPr>
                 <w:rFonts w:ascii="Consolas" w:hAnsi="Consolas"/>
                 <w:sz w:val="20"/>
@@ -3406,18 +3504,18 @@
           </w:tcPr>
           <w:p>
             <w:pPr>
-              <w:jc w:val="right"/>
-              <w:rPr>
-                <w:rFonts w:ascii="Consolas" w:hAnsi="Consolas"/>
-                <w:sz w:val="20"/>
-                <w:szCs w:val="20"/>
-              </w:rPr>
-            </w:pPr>
-          </w:p>
-        </w:tc>
-        <w:tc>
-          <w:tcPr>
-            <w:tcW w:w="665" w:type="dxa"/>
+              <w:jc w:val="center"/>
+              <w:rPr>
+                <w:rFonts w:ascii="Consolas" w:hAnsi="Consolas"/>
+                <w:sz w:val="20"/>
+                <w:szCs w:val="20"/>
+              </w:rPr>
+            </w:pPr>
+          </w:p>
+        </w:tc>
+        <w:tc>
+          <w:tcPr>
+            <w:tcW w:w="1096" w:type="dxa"/>
             <w:tcBorders>
               <w:top w:val="nil"/>
               <w:left w:val="nil"/>
@@ -3427,114 +3525,13 @@
           </w:tcPr>
           <w:p>
             <w:pPr>
-              <w:jc w:val="right"/>
-              <w:rPr>
-                <w:rFonts w:ascii="Consolas" w:hAnsi="Consolas"/>
-                <w:sz w:val="20"/>
-                <w:szCs w:val="20"/>
-              </w:rPr>
-            </w:pPr>
-          </w:p>
-        </w:tc>
-      </w:tr>
-      <w:tr>
-        <w:tc>
-          <w:tcPr>
-            <w:tcW w:w="935" w:type="dxa"/>
-            <w:tcBorders>
-              <w:left w:val="nil"/>
-              <w:bottom w:val="nil"/>
-              <w:right w:val="nil"/>
-            </w:tcBorders>
-          </w:tcPr>
-          <w:p>
-            <w:pPr>
-              <w:rPr>
-                <w:sz w:val="20"/>
-                <w:szCs w:val="20"/>
-              </w:rPr>
-            </w:pPr>
-          </w:p>
-        </w:tc>
-        <w:tc>
-          <w:tcPr>
-            <w:tcW w:w="935" w:type="dxa"/>
-            <w:tcBorders>
-              <w:left w:val="nil"/>
-              <w:right w:val="nil"/>
-            </w:tcBorders>
-          </w:tcPr>
-          <w:p>
-            <w:pPr>
-              <w:jc w:val="center"/>
-              <w:rPr>
-                <w:rFonts w:ascii="Consolas" w:hAnsi="Consolas" w:cstheme="minorHAnsi"/>
-                <w:sz w:val="20"/>
-                <w:szCs w:val="20"/>
-              </w:rPr>
-            </w:pPr>
-            <w:r>
-              <w:rPr>
-                <w:rFonts w:ascii="Consolas" w:hAnsi="Consolas" w:cstheme="minorHAnsi"/>
-                <w:sz w:val="20"/>
-                <w:szCs w:val="20"/>
-              </w:rPr>
-              <w:t>1</w:t>
-            </w:r>
-          </w:p>
-        </w:tc>
-        <w:tc>
-          <w:tcPr>
-            <w:tcW w:w="935" w:type="dxa"/>
-            <w:tcBorders>
-              <w:left w:val="nil"/>
-              <w:right w:val="nil"/>
-            </w:tcBorders>
-          </w:tcPr>
-          <w:p>
-            <w:pPr>
-              <w:jc w:val="center"/>
-              <w:rPr>
-                <w:rFonts w:cstheme="minorHAnsi"/>
-                <w:sz w:val="20"/>
-                <w:szCs w:val="20"/>
-              </w:rPr>
-            </w:pPr>
-            <w:r>
-              <w:rPr>
-                <w:rFonts w:cstheme="minorHAnsi"/>
-                <w:sz w:val="20"/>
-                <w:szCs w:val="20"/>
-              </w:rPr>
-              <w:t>0</w:t>
-            </w:r>
-          </w:p>
-        </w:tc>
-        <w:tc>
-          <w:tcPr>
-            <w:tcW w:w="935" w:type="dxa"/>
-            <w:tcBorders>
-              <w:left w:val="nil"/>
-              <w:right w:val="nil"/>
-            </w:tcBorders>
-          </w:tcPr>
-          <w:p>
-            <w:pPr>
-              <w:jc w:val="center"/>
-              <w:rPr>
-                <w:rFonts w:ascii="Consolas" w:hAnsi="Consolas" w:cstheme="minorHAnsi"/>
-                <w:sz w:val="20"/>
-                <w:szCs w:val="20"/>
-              </w:rPr>
-            </w:pPr>
-            <w:r>
-              <w:rPr>
-                <w:rFonts w:ascii="Consolas" w:hAnsi="Consolas" w:cstheme="minorHAnsi"/>
-                <w:sz w:val="20"/>
-                <w:szCs w:val="20"/>
-              </w:rPr>
-              <w:t>-1</w:t>
-            </w:r>
+              <w:jc w:val="center"/>
+              <w:rPr>
+                <w:rFonts w:ascii="Consolas" w:hAnsi="Consolas"/>
+                <w:sz w:val="20"/>
+                <w:szCs w:val="20"/>
+              </w:rPr>
+            </w:pPr>
           </w:p>
         </w:tc>
         <w:tc>
@@ -3581,7 +3578,8 @@
         </w:tc>
         <w:tc>
           <w:tcPr>
-            <w:tcW w:w="1096" w:type="dxa"/>
+            <w:tcW w:w="935" w:type="dxa"/>
+            <w:gridSpan w:val="2"/>
             <w:tcBorders>
               <w:top w:val="nil"/>
               <w:left w:val="nil"/>
@@ -3600,9 +3598,11 @@
             </w:pPr>
           </w:p>
         </w:tc>
-        <w:tc>
-          <w:tcPr>
-            <w:tcW w:w="665" w:type="dxa"/>
+      </w:tr>
+      <w:tr>
+        <w:tc>
+          <w:tcPr>
+            <w:tcW w:w="935" w:type="dxa"/>
             <w:tcBorders>
               <w:top w:val="nil"/>
               <w:left w:val="nil"/>
@@ -3612,18 +3612,101 @@
           </w:tcPr>
           <w:p>
             <w:pPr>
-              <w:jc w:val="center"/>
-              <w:rPr>
-                <w:rFonts w:ascii="Consolas" w:hAnsi="Consolas"/>
-                <w:sz w:val="20"/>
-                <w:szCs w:val="20"/>
-              </w:rPr>
-            </w:pPr>
-          </w:p>
-        </w:tc>
-        <w:tc>
-          <w:tcPr>
-            <w:tcW w:w="665" w:type="dxa"/>
+              <w:rPr>
+                <w:sz w:val="20"/>
+                <w:szCs w:val="20"/>
+              </w:rPr>
+            </w:pPr>
+          </w:p>
+        </w:tc>
+        <w:tc>
+          <w:tcPr>
+            <w:tcW w:w="935" w:type="dxa"/>
+            <w:tcBorders>
+              <w:left w:val="nil"/>
+              <w:bottom w:val="nil"/>
+              <w:right w:val="nil"/>
+            </w:tcBorders>
+          </w:tcPr>
+          <w:p>
+            <w:pPr>
+              <w:jc w:val="center"/>
+              <w:rPr>
+                <w:rFonts w:ascii="Consolas" w:hAnsi="Consolas" w:cstheme="minorHAnsi"/>
+                <w:sz w:val="20"/>
+                <w:szCs w:val="20"/>
+              </w:rPr>
+            </w:pPr>
+            <w:r>
+              <w:rPr>
+                <w:rFonts w:ascii="Consolas" w:hAnsi="Consolas" w:cstheme="minorHAnsi"/>
+                <w:sz w:val="20"/>
+                <w:szCs w:val="20"/>
+              </w:rPr>
+              <w:t xml:space="preserve"> 5</w:t>
+            </w:r>
+          </w:p>
+        </w:tc>
+        <w:tc>
+          <w:tcPr>
+            <w:tcW w:w="935" w:type="dxa"/>
+            <w:tcBorders>
+              <w:left w:val="nil"/>
+              <w:bottom w:val="nil"/>
+              <w:right w:val="nil"/>
+            </w:tcBorders>
+          </w:tcPr>
+          <w:p>
+            <w:pPr>
+              <w:jc w:val="center"/>
+              <w:rPr>
+                <w:rFonts w:ascii="Consolas" w:hAnsi="Consolas" w:cstheme="minorHAnsi"/>
+                <w:sz w:val="20"/>
+                <w:szCs w:val="20"/>
+              </w:rPr>
+            </w:pPr>
+            <w:r>
+              <w:rPr>
+                <w:rFonts w:cstheme="minorHAnsi"/>
+                <w:sz w:val="20"/>
+                <w:szCs w:val="20"/>
+              </w:rPr>
+              <w:t>4</w:t>
+            </w:r>
+          </w:p>
+        </w:tc>
+        <w:tc>
+          <w:tcPr>
+            <w:tcW w:w="935" w:type="dxa"/>
+            <w:tcBorders>
+              <w:left w:val="nil"/>
+              <w:bottom w:val="nil"/>
+              <w:right w:val="nil"/>
+            </w:tcBorders>
+          </w:tcPr>
+          <w:p>
+            <w:pPr>
+              <w:jc w:val="center"/>
+              <w:rPr>
+                <w:rFonts w:ascii="Consolas" w:hAnsi="Consolas" w:cstheme="minorHAnsi"/>
+                <w:sz w:val="20"/>
+                <w:szCs w:val="20"/>
+              </w:rPr>
+            </w:pPr>
+            <w:r>
+              <w:rPr>
+                <w:rFonts w:ascii="Consolas" w:hAnsi="Consolas" w:cstheme="minorHAnsi"/>
+                <w:sz w:val="20"/>
+                <w:szCs w:val="20"/>
+              </w:rPr>
+              <w:t>1</w:t>
+            </w:r>
+          </w:p>
+        </w:tc>
+        <w:tc>
+          <w:tcPr>
+            <w:tcW w:w="3091" w:type="dxa"/>
+            <w:gridSpan w:val="4"/>
             <w:tcBorders>
               <w:top w:val="nil"/>
               <w:left w:val="nil"/>
@@ -3640,162 +3723,29 @@
                 <w:szCs w:val="20"/>
               </w:rPr>
             </w:pPr>
-          </w:p>
-        </w:tc>
-        <w:tc>
-          <w:tcPr>
-            <w:tcW w:w="935" w:type="dxa"/>
-            <w:gridSpan w:val="2"/>
-            <w:tcBorders>
-              <w:top w:val="nil"/>
-              <w:left w:val="nil"/>
-              <w:bottom w:val="nil"/>
-              <w:right w:val="nil"/>
-            </w:tcBorders>
-          </w:tcPr>
-          <w:p>
-            <w:pPr>
-              <w:jc w:val="center"/>
-              <w:rPr>
-                <w:rFonts w:ascii="Consolas" w:hAnsi="Consolas"/>
-                <w:sz w:val="20"/>
-                <w:szCs w:val="20"/>
-              </w:rPr>
-            </w:pPr>
-          </w:p>
-        </w:tc>
-      </w:tr>
-      <w:tr>
-        <w:tc>
-          <w:tcPr>
-            <w:tcW w:w="935" w:type="dxa"/>
-            <w:tcBorders>
-              <w:top w:val="nil"/>
-              <w:left w:val="nil"/>
-              <w:bottom w:val="nil"/>
-              <w:right w:val="nil"/>
-            </w:tcBorders>
-          </w:tcPr>
-          <w:p>
-            <w:pPr>
-              <w:rPr>
-                <w:sz w:val="20"/>
-                <w:szCs w:val="20"/>
-              </w:rPr>
-            </w:pPr>
-          </w:p>
-        </w:tc>
-        <w:tc>
-          <w:tcPr>
-            <w:tcW w:w="935" w:type="dxa"/>
-            <w:tcBorders>
-              <w:left w:val="nil"/>
-              <w:bottom w:val="nil"/>
-              <w:right w:val="nil"/>
-            </w:tcBorders>
-          </w:tcPr>
-          <w:p>
-            <w:pPr>
-              <w:jc w:val="center"/>
-              <w:rPr>
-                <w:rFonts w:ascii="Consolas" w:hAnsi="Consolas" w:cstheme="minorHAnsi"/>
-                <w:sz w:val="20"/>
-                <w:szCs w:val="20"/>
-              </w:rPr>
-            </w:pPr>
-            <w:r>
-              <w:rPr>
-                <w:rFonts w:ascii="Consolas" w:hAnsi="Consolas" w:cstheme="minorHAnsi"/>
-                <w:sz w:val="20"/>
-                <w:szCs w:val="20"/>
-              </w:rPr>
-              <w:t>1</w:t>
-            </w:r>
-          </w:p>
-        </w:tc>
-        <w:tc>
-          <w:tcPr>
-            <w:tcW w:w="935" w:type="dxa"/>
-            <w:tcBorders>
-              <w:left w:val="nil"/>
-              <w:bottom w:val="nil"/>
-              <w:right w:val="nil"/>
-            </w:tcBorders>
-          </w:tcPr>
-          <w:p>
-            <w:pPr>
-              <w:jc w:val="center"/>
-              <w:rPr>
-                <w:rFonts w:ascii="Consolas" w:hAnsi="Consolas" w:cstheme="minorHAnsi"/>
-                <w:sz w:val="20"/>
-                <w:szCs w:val="20"/>
-              </w:rPr>
-            </w:pPr>
-            <w:r>
-              <w:rPr>
-                <w:rFonts w:cstheme="minorHAnsi"/>
-                <w:sz w:val="20"/>
-                <w:szCs w:val="20"/>
-              </w:rPr>
-              <w:t>0</w:t>
-            </w:r>
-          </w:p>
-        </w:tc>
-        <w:tc>
-          <w:tcPr>
-            <w:tcW w:w="935" w:type="dxa"/>
-            <w:tcBorders>
-              <w:left w:val="nil"/>
-              <w:bottom w:val="nil"/>
-              <w:right w:val="nil"/>
-            </w:tcBorders>
-          </w:tcPr>
-          <w:p>
-            <w:pPr>
-              <w:jc w:val="center"/>
-              <w:rPr>
-                <w:rFonts w:ascii="Consolas" w:hAnsi="Consolas" w:cstheme="minorHAnsi"/>
-                <w:sz w:val="20"/>
-                <w:szCs w:val="20"/>
-              </w:rPr>
-            </w:pPr>
-            <w:r>
-              <w:rPr>
-                <w:rFonts w:ascii="Consolas" w:hAnsi="Consolas" w:cstheme="minorHAnsi"/>
-                <w:sz w:val="20"/>
-                <w:szCs w:val="20"/>
-              </w:rPr>
-              <w:t xml:space="preserve"> 3</w:t>
-            </w:r>
-          </w:p>
-        </w:tc>
-        <w:tc>
-          <w:tcPr>
-            <w:tcW w:w="3091" w:type="dxa"/>
-            <w:gridSpan w:val="4"/>
-            <w:tcBorders>
-              <w:top w:val="nil"/>
-              <w:left w:val="nil"/>
-              <w:bottom w:val="nil"/>
-              <w:right w:val="nil"/>
-            </w:tcBorders>
-          </w:tcPr>
-          <w:p>
-            <w:pPr>
-              <w:jc w:val="center"/>
-              <w:rPr>
-                <w:rFonts w:ascii="Consolas" w:hAnsi="Consolas"/>
-                <w:sz w:val="20"/>
-                <w:szCs w:val="20"/>
-              </w:rPr>
-            </w:pPr>
-            <w:r>
-              <w:rPr>
-                <w:rFonts w:ascii="Consolas" w:hAnsi="Consolas"/>
-                <w:sz w:val="20"/>
-                <w:szCs w:val="20"/>
-              </w:rPr>
-              <w:t>(0x2 is the negative bit)</w:t>
+            <w:r>
+              <w:rPr>
+                <w:rFonts w:ascii="Consolas" w:hAnsi="Consolas"/>
+                <w:sz w:val="20"/>
+                <w:szCs w:val="20"/>
+              </w:rPr>
+              <w:t>(0x</w:t>
+            </w:r>
+            <w:r>
+              <w:rPr>
+                <w:rFonts w:ascii="Consolas" w:hAnsi="Consolas"/>
+                <w:sz w:val="20"/>
+                <w:szCs w:val="20"/>
+              </w:rPr>
+              <w:t>4</w:t>
+            </w:r>
+            <w:r>
+              <w:rPr>
+                <w:rFonts w:ascii="Consolas" w:hAnsi="Consolas"/>
+                <w:sz w:val="20"/>
+                <w:szCs w:val="20"/>
+              </w:rPr>
+              <w:t xml:space="preserve"> is the negative bit)</w:t>
             </w:r>
           </w:p>
         </w:tc>
@@ -4106,7 +4056,31 @@
                 <w:sz w:val="20"/>
                 <w:szCs w:val="20"/>
               </w:rPr>
-              <w:t>Vowel Middle-ness: 2 bits</w:t>
+              <w:t xml:space="preserve">Vowel Middle-ness: </w:t>
+            </w:r>
+            <w:r>
+              <w:rPr>
+                <w:rFonts w:cstheme="minorHAnsi"/>
+                <w:sz w:val="20"/>
+                <w:szCs w:val="20"/>
+              </w:rPr>
+              <w:t>3</w:t>
+            </w:r>
+            <w:r>
+              <w:rPr>
+                <w:rFonts w:cstheme="minorHAnsi"/>
+                <w:sz w:val="20"/>
+                <w:szCs w:val="20"/>
+              </w:rPr>
+              <w:t xml:space="preserve"> bits</w:t>
+            </w:r>
+            <w:r>
+              <w:rPr>
+                <w:rFonts w:cstheme="minorHAnsi"/>
+                <w:sz w:val="20"/>
+                <w:szCs w:val="20"/>
+              </w:rPr>
+              <w:t xml:space="preserve"> (only 2-bit needed)</w:t>
             </w:r>
           </w:p>
         </w:tc>
@@ -4128,7 +4102,15 @@
                 <w:sz w:val="20"/>
                 <w:szCs w:val="20"/>
               </w:rPr>
-              <w:t>0x3_</w:t>
+              <w:t>0x3</w:t>
+            </w:r>
+            <w:r>
+              <w:rPr>
+                <w:rFonts w:cstheme="minorHAnsi"/>
+                <w:sz w:val="20"/>
+                <w:szCs w:val="20"/>
+              </w:rPr>
+              <w:t>8</w:t>
             </w:r>
           </w:p>
         </w:tc>
@@ -6254,23 +6236,7 @@
           <w:sz w:val="20"/>
           <w:szCs w:val="20"/>
         </w:rPr>
-        <w:t xml:space="preserve">  [-</w:t>
-      </w:r>
-      <w:r>
-        <w:rPr>
-          <w:rFonts w:cstheme="minorHAnsi"/>
-          <w:sz w:val="20"/>
-          <w:szCs w:val="20"/>
-        </w:rPr>
-        <w:t>1</w:t>
-      </w:r>
-      <w:r>
-        <w:rPr>
-          <w:rFonts w:cstheme="minorHAnsi"/>
-          <w:sz w:val="20"/>
-          <w:szCs w:val="20"/>
-        </w:rPr>
-        <w:t>%]</w:t>
+        <w:t xml:space="preserve">  [-1%]</w:t>
       </w:r>
     </w:p>
     <w:p>
@@ -6352,23 +6318,7 @@
           <w:sz w:val="20"/>
           <w:szCs w:val="20"/>
         </w:rPr>
-        <w:t xml:space="preserve">  [-</w:t>
-      </w:r>
-      <w:r>
-        <w:rPr>
-          <w:rFonts w:cstheme="minorHAnsi"/>
-          <w:sz w:val="20"/>
-          <w:szCs w:val="20"/>
-        </w:rPr>
-        <w:t>4</w:t>
-      </w:r>
-      <w:r>
-        <w:rPr>
-          <w:rFonts w:cstheme="minorHAnsi"/>
-          <w:sz w:val="20"/>
-          <w:szCs w:val="20"/>
-        </w:rPr>
-        <w:t>%]</w:t>
+        <w:t xml:space="preserve">  [-4%]</w:t>
       </w:r>
     </w:p>
     <w:p>
@@ -6409,23 +6359,7 @@
           <w:sz w:val="20"/>
           <w:szCs w:val="20"/>
         </w:rPr>
-        <w:t xml:space="preserve">  [-</w:t>
-      </w:r>
-      <w:r>
-        <w:rPr>
-          <w:rFonts w:cstheme="minorHAnsi"/>
-          <w:sz w:val="20"/>
-          <w:szCs w:val="20"/>
-        </w:rPr>
-        <w:t>8</w:t>
-      </w:r>
-      <w:r>
-        <w:rPr>
-          <w:rFonts w:cstheme="minorHAnsi"/>
-          <w:sz w:val="20"/>
-          <w:szCs w:val="20"/>
-        </w:rPr>
-        <w:t>%]</w:t>
+        <w:t xml:space="preserve">  [-8%]</w:t>
       </w:r>
     </w:p>
     <w:p>

</xml_diff>